<commit_message>
day-2 end of day upload
</commit_message>
<xml_diff>
--- a/diagrams/Template-driven-form.docx
+++ b/diagrams/Template-driven-form.docx
@@ -10,7 +10,7 @@
         <mc:AlternateContent>
           <mc:Choice Requires="wps">
             <w:drawing>
-              <wp:anchor distT="0" distB="0" distL="114300" distR="114300" simplePos="0" relativeHeight="251665408" behindDoc="0" locked="0" layoutInCell="1" allowOverlap="1" wp14:anchorId="3ECC130C" wp14:editId="6FEB4F33">
+              <wp:anchor distT="0" distB="0" distL="114300" distR="114300" simplePos="0" relativeHeight="251665408" behindDoc="0" locked="0" layoutInCell="1" allowOverlap="1" wp14:anchorId="3ECC130C" wp14:editId="4CF1D3E5">
                 <wp:simplePos x="0" y="0"/>
                 <wp:positionH relativeFrom="column">
                   <wp:posOffset>-246529</wp:posOffset>
@@ -78,12 +78,7 @@
                             </w:r>
                             <w:proofErr w:type="gramEnd"/>
                             <w:r>
-                              <w:t>”</w:t>
-                            </w:r>
-                            <w:bookmarkStart w:id="0" w:name="_GoBack"/>
-                            <w:bookmarkEnd w:id="0"/>
-                            <w:r>
-                              <w:t>first”</w:t>
+                              <w:t>”first”</w:t>
                             </w:r>
                           </w:p>
                         </w:txbxContent>
@@ -126,12 +121,7 @@
                       </w:r>
                       <w:proofErr w:type="gramEnd"/>
                       <w:r>
-                        <w:t>”</w:t>
-                      </w:r>
-                      <w:bookmarkStart w:id="1" w:name="_GoBack"/>
-                      <w:bookmarkEnd w:id="1"/>
-                      <w:r>
-                        <w:t>first”</w:t>
+                        <w:t>”first”</w:t>
                       </w:r>
                     </w:p>
                   </w:txbxContent>
@@ -148,7 +138,7 @@
         <mc:AlternateContent>
           <mc:Choice Requires="wps">
             <w:drawing>
-              <wp:anchor distT="0" distB="0" distL="114300" distR="114300" simplePos="0" relativeHeight="251667456" behindDoc="0" locked="0" layoutInCell="1" allowOverlap="1" wp14:anchorId="642005E7" wp14:editId="207D72F6">
+              <wp:anchor distT="0" distB="0" distL="114300" distR="114300" simplePos="0" relativeHeight="251667456" behindDoc="0" locked="0" layoutInCell="1" allowOverlap="1" wp14:anchorId="642005E7" wp14:editId="745AC69A">
                 <wp:simplePos x="0" y="0"/>
                 <wp:positionH relativeFrom="column">
                   <wp:posOffset>-286871</wp:posOffset>
@@ -276,7 +266,7 @@
         <mc:AlternateContent>
           <mc:Choice Requires="wps">
             <w:drawing>
-              <wp:anchor distT="0" distB="0" distL="114300" distR="114300" simplePos="0" relativeHeight="251686912" behindDoc="0" locked="0" layoutInCell="1" allowOverlap="1" wp14:anchorId="78CC2EC7" wp14:editId="5F58CE5C">
+              <wp:anchor distT="0" distB="0" distL="114300" distR="114300" simplePos="0" relativeHeight="251686912" behindDoc="0" locked="0" layoutInCell="1" allowOverlap="1" wp14:anchorId="78CC2EC7" wp14:editId="5981F256">
                 <wp:simplePos x="0" y="0"/>
                 <wp:positionH relativeFrom="column">
                   <wp:posOffset>5374341</wp:posOffset>
@@ -337,7 +327,7 @@
           </mc:Choice>
           <mc:Fallback>
             <w:pict>
-              <v:shapetype w14:anchorId="6519F2F9" id="_x0000_t32" coordsize="21600,21600" o:spt="32" o:oned="t" path="m,l21600,21600e" filled="f">
+              <v:shapetype w14:anchorId="505B310E" id="_x0000_t32" coordsize="21600,21600" o:spt="32" o:oned="t" path="m,l21600,21600e" filled="f">
                 <v:path arrowok="t" fillok="f" o:connecttype="none"/>
                 <o:lock v:ext="edit" shapetype="t"/>
               </v:shapetype>
@@ -355,7 +345,7 @@
         <mc:AlternateContent>
           <mc:Choice Requires="wps">
             <w:drawing>
-              <wp:anchor distT="0" distB="0" distL="114300" distR="114300" simplePos="0" relativeHeight="251684864" behindDoc="0" locked="0" layoutInCell="1" allowOverlap="1" wp14:anchorId="4A2DD6CD" wp14:editId="36A38F04">
+              <wp:anchor distT="0" distB="0" distL="114300" distR="114300" simplePos="0" relativeHeight="251684864" behindDoc="0" locked="0" layoutInCell="1" allowOverlap="1" wp14:anchorId="4A2DD6CD" wp14:editId="693AB8C3">
                 <wp:simplePos x="0" y="0"/>
                 <wp:positionH relativeFrom="column">
                   <wp:posOffset>5383305</wp:posOffset>
@@ -416,7 +406,7 @@
           </mc:Choice>
           <mc:Fallback>
             <w:pict>
-              <v:shape w14:anchorId="4E80364A" id="Straight Arrow Connector 17" o:spid="_x0000_s1026" type="#_x0000_t32" style="position:absolute;margin-left:423.9pt;margin-top:6.7pt;width:55.4pt;height:10.25pt;z-index:251684864;visibility:visible;mso-wrap-style:square;mso-width-percent:0;mso-height-percent:0;mso-wrap-distance-left:9pt;mso-wrap-distance-top:0;mso-wrap-distance-right:9pt;mso-wrap-distance-bottom:0;mso-position-horizontal:absolute;mso-position-horizontal-relative:text;mso-position-vertical:absolute;mso-position-vertical-relative:text;mso-width-percent:0;mso-height-percent:0;mso-width-relative:margin;mso-height-relative:margin" o:gfxdata="UEsDBBQABgAIAAAAIQC2gziS/gAAAOEBAAATAAAAW0NvbnRlbnRfVHlwZXNdLnhtbJSRQU7DMBBF&#10;90jcwfIWJU67QAgl6YK0S0CoHGBkTxKLZGx5TGhvj5O2G0SRWNoz/78nu9wcxkFMGNg6quQqL6RA&#10;0s5Y6ir5vt9lD1JwBDIwOMJKHpHlpr69KfdHjyxSmriSfYz+USnWPY7AufNIadK6MEJMx9ApD/oD&#10;OlTrorhX2lFEilmcO2RdNtjC5xDF9pCuTyYBB5bi6bQ4syoJ3g9WQ0ymaiLzg5KdCXlKLjvcW893&#10;SUOqXwnz5DrgnHtJTxOsQfEKIT7DmDSUCaxw7Rqn8787ZsmRM9e2VmPeBN4uqYvTtW7jvijg9N/y&#10;JsXecLq0q+WD6m8AAAD//wMAUEsDBBQABgAIAAAAIQA4/SH/1gAAAJQBAAALAAAAX3JlbHMvLnJl&#10;bHOkkMFqwzAMhu+DvYPRfXGawxijTi+j0GvpHsDYimMaW0Yy2fr2M4PBMnrbUb/Q94l/f/hMi1qR&#10;JVI2sOt6UJgd+ZiDgffL8ekFlFSbvV0oo4EbChzGx4f9GRdb25HMsYhqlCwG5lrLq9biZkxWOiqY&#10;22YiTra2kYMu1l1tQD30/bPm3wwYN0x18gb45AdQl1tp5j/sFB2T0FQ7R0nTNEV3j6o9feQzro1i&#10;OWA14Fm+Q8a1a8+Bvu/d/dMb2JY5uiPbhG/ktn4cqGU/er3pcvwCAAD//wMAUEsDBBQABgAIAAAA&#10;IQCINa/46QEAADkEAAAOAAAAZHJzL2Uyb0RvYy54bWysU12v0zAMfUfiP0R5Z+02icG07grtcnlB&#10;MHHhB+SmSRspiSMnrNu/x0m7ji8hgXhx68TH9jl2dndnZ9lJYTTgG75c1JwpL6E1vmv4l88PL15x&#10;FpPwrbDgVcMvKvK7/fNnuyFs1Qp6sK1CRkl83A6h4X1KYVtVUfbKibiAoDxdakAnErnYVS2KgbI7&#10;W63q+mU1ALYBQaoY6fR+vOT7kl9rJdNHraNKzDacekvFYrFP2Vb7ndh2KEJv5NSG+IcunDCeis6p&#10;7kUS7CuaX1I5IxEi6LSQ4CrQ2khVOBCbZf0Tm8deBFW4kDgxzDLF/5dWfjgdkZmWZrfhzAtHM3pM&#10;KEzXJ/YGEQZ2AO9JR0BGIaTXEOKWYAd/xMmL4YiZ/Fmjy1+ixc5F48ussTonJulwU683q9ecSbpa&#10;rmmC65yzuoEDxvROgWP5p+FxambuYll0Fqf3MY3AKyBXtj7bCNa0D8ba4uRVUgeL7CRoCdJ5ORX8&#10;ISoJY9/6lqVLIAUSGuE7q6bInLXKtEei5S9drBorflKaBCRqY2dldW/1hJTKp2tN6yk6wzR1NwPr&#10;QumPwCk+Q1VZ678Bz4hSGXyawc54wN9Vv8mkx/irAiPvLMETtJeyAkUa2s8yxukt5QfwvV/gtxe/&#10;/wYAAP//AwBQSwMEFAAGAAgAAAAhAIJG73/gAAAACQEAAA8AAABkcnMvZG93bnJldi54bWxMj1FL&#10;wzAUhd8F/0O4gm8unZ2zrU3HEAZDGcy5H5A2WVtMbmqSbe2/9/qkj4dzOOc75Wq0hl20D71DAfNZ&#10;Akxj41SPrYDj5+YhAxaiRCWNQy1g0gFW1e1NKQvlrvihL4fYMirBUEgBXYxDwXloOm1lmLlBI3kn&#10;562MJH3LlZdXKreGPybJklvZIy10ctCvnW6+DmcrIN8ObW3272/z78Rvtv1+2o3rSYj7u3H9Aizq&#10;Mf6F4Ref0KEiptqdUQVmBGSLZ0KPZKQLYBTIn7IlsFpAmubAq5L/f1D9AAAA//8DAFBLAQItABQA&#10;BgAIAAAAIQC2gziS/gAAAOEBAAATAAAAAAAAAAAAAAAAAAAAAABbQ29udGVudF9UeXBlc10ueG1s&#10;UEsBAi0AFAAGAAgAAAAhADj9If/WAAAAlAEAAAsAAAAAAAAAAAAAAAAALwEAAF9yZWxzLy5yZWxz&#10;UEsBAi0AFAAGAAgAAAAhAIg1r/jpAQAAOQQAAA4AAAAAAAAAAAAAAAAALgIAAGRycy9lMm9Eb2Mu&#10;eG1sUEsBAi0AFAAGAAgAAAAhAIJG73/gAAAACQEAAA8AAAAAAAAAAAAAAAAAQwQAAGRycy9kb3du&#10;cmV2LnhtbFBLBQYAAAAABAAEAPMAAABQBQAAAAA=&#10;" strokecolor="black [3213]" strokeweight=".5pt">
+              <v:shape w14:anchorId="32A3DF35" id="Straight Arrow Connector 17" o:spid="_x0000_s1026" type="#_x0000_t32" style="position:absolute;margin-left:423.9pt;margin-top:6.7pt;width:55.4pt;height:10.25pt;z-index:251684864;visibility:visible;mso-wrap-style:square;mso-width-percent:0;mso-height-percent:0;mso-wrap-distance-left:9pt;mso-wrap-distance-top:0;mso-wrap-distance-right:9pt;mso-wrap-distance-bottom:0;mso-position-horizontal:absolute;mso-position-horizontal-relative:text;mso-position-vertical:absolute;mso-position-vertical-relative:text;mso-width-percent:0;mso-height-percent:0;mso-width-relative:margin;mso-height-relative:margin" o:gfxdata="UEsDBBQABgAIAAAAIQC2gziS/gAAAOEBAAATAAAAW0NvbnRlbnRfVHlwZXNdLnhtbJSRQU7DMBBF&#10;90jcwfIWJU67QAgl6YK0S0CoHGBkTxKLZGx5TGhvj5O2G0SRWNoz/78nu9wcxkFMGNg6quQqL6RA&#10;0s5Y6ir5vt9lD1JwBDIwOMJKHpHlpr69KfdHjyxSmriSfYz+USnWPY7AufNIadK6MEJMx9ApD/oD&#10;OlTrorhX2lFEilmcO2RdNtjC5xDF9pCuTyYBB5bi6bQ4syoJ3g9WQ0ymaiLzg5KdCXlKLjvcW893&#10;SUOqXwnz5DrgnHtJTxOsQfEKIT7DmDSUCaxw7Rqn8787ZsmRM9e2VmPeBN4uqYvTtW7jvijg9N/y&#10;JsXecLq0q+WD6m8AAAD//wMAUEsDBBQABgAIAAAAIQA4/SH/1gAAAJQBAAALAAAAX3JlbHMvLnJl&#10;bHOkkMFqwzAMhu+DvYPRfXGawxijTi+j0GvpHsDYimMaW0Yy2fr2M4PBMnrbUb/Q94l/f/hMi1qR&#10;JVI2sOt6UJgd+ZiDgffL8ekFlFSbvV0oo4EbChzGx4f9GRdb25HMsYhqlCwG5lrLq9biZkxWOiqY&#10;22YiTra2kYMu1l1tQD30/bPm3wwYN0x18gb45AdQl1tp5j/sFB2T0FQ7R0nTNEV3j6o9feQzro1i&#10;OWA14Fm+Q8a1a8+Bvu/d/dMb2JY5uiPbhG/ktn4cqGU/er3pcvwCAAD//wMAUEsDBBQABgAIAAAA&#10;IQCINa/46QEAADkEAAAOAAAAZHJzL2Uyb0RvYy54bWysU12v0zAMfUfiP0R5Z+02icG07grtcnlB&#10;MHHhB+SmSRspiSMnrNu/x0m7ji8hgXhx68TH9jl2dndnZ9lJYTTgG75c1JwpL6E1vmv4l88PL15x&#10;FpPwrbDgVcMvKvK7/fNnuyFs1Qp6sK1CRkl83A6h4X1KYVtVUfbKibiAoDxdakAnErnYVS2KgbI7&#10;W63q+mU1ALYBQaoY6fR+vOT7kl9rJdNHraNKzDacekvFYrFP2Vb7ndh2KEJv5NSG+IcunDCeis6p&#10;7kUS7CuaX1I5IxEi6LSQ4CrQ2khVOBCbZf0Tm8deBFW4kDgxzDLF/5dWfjgdkZmWZrfhzAtHM3pM&#10;KEzXJ/YGEQZ2AO9JR0BGIaTXEOKWYAd/xMmL4YiZ/Fmjy1+ixc5F48ussTonJulwU683q9ecSbpa&#10;rmmC65yzuoEDxvROgWP5p+FxambuYll0Fqf3MY3AKyBXtj7bCNa0D8ba4uRVUgeL7CRoCdJ5ORX8&#10;ISoJY9/6lqVLIAUSGuE7q6bInLXKtEei5S9drBorflKaBCRqY2dldW/1hJTKp2tN6yk6wzR1NwPr&#10;QumPwCk+Q1VZ678Bz4hSGXyawc54wN9Vv8mkx/irAiPvLMETtJeyAkUa2s8yxukt5QfwvV/gtxe/&#10;/wYAAP//AwBQSwMEFAAGAAgAAAAhAIJG73/gAAAACQEAAA8AAABkcnMvZG93bnJldi54bWxMj1FL&#10;wzAUhd8F/0O4gm8unZ2zrU3HEAZDGcy5H5A2WVtMbmqSbe2/9/qkj4dzOOc75Wq0hl20D71DAfNZ&#10;Akxj41SPrYDj5+YhAxaiRCWNQy1g0gFW1e1NKQvlrvihL4fYMirBUEgBXYxDwXloOm1lmLlBI3kn&#10;562MJH3LlZdXKreGPybJklvZIy10ctCvnW6+DmcrIN8ObW3272/z78Rvtv1+2o3rSYj7u3H9Aizq&#10;Mf6F4Ref0KEiptqdUQVmBGSLZ0KPZKQLYBTIn7IlsFpAmubAq5L/f1D9AAAA//8DAFBLAQItABQA&#10;BgAIAAAAIQC2gziS/gAAAOEBAAATAAAAAAAAAAAAAAAAAAAAAABbQ29udGVudF9UeXBlc10ueG1s&#10;UEsBAi0AFAAGAAgAAAAhADj9If/WAAAAlAEAAAsAAAAAAAAAAAAAAAAALwEAAF9yZWxzLy5yZWxz&#10;UEsBAi0AFAAGAAgAAAAhAIg1r/jpAQAAOQQAAA4AAAAAAAAAAAAAAAAALgIAAGRycy9lMm9Eb2Mu&#10;eG1sUEsBAi0AFAAGAAgAAAAhAIJG73/gAAAACQEAAA8AAAAAAAAAAAAAAAAAQwQAAGRycy9kb3du&#10;cmV2LnhtbFBLBQYAAAAABAAEAPMAAABQBQAAAAA=&#10;" strokecolor="black [3213]" strokeweight=".5pt">
                 <v:stroke endarrow="block" joinstyle="miter"/>
               </v:shape>
             </w:pict>
@@ -430,7 +420,7 @@
         <mc:AlternateContent>
           <mc:Choice Requires="wps">
             <w:drawing>
-              <wp:anchor distT="0" distB="0" distL="114300" distR="114300" simplePos="0" relativeHeight="251682816" behindDoc="0" locked="0" layoutInCell="1" allowOverlap="1" wp14:anchorId="5CC0713D" wp14:editId="237AC516">
+              <wp:anchor distT="0" distB="0" distL="114300" distR="114300" simplePos="0" relativeHeight="251682816" behindDoc="0" locked="0" layoutInCell="1" allowOverlap="1" wp14:anchorId="5CC0713D" wp14:editId="0CCF03C9">
                 <wp:simplePos x="0" y="0"/>
                 <wp:positionH relativeFrom="column">
                   <wp:posOffset>3460339</wp:posOffset>
@@ -485,7 +475,7 @@
           </mc:Choice>
           <mc:Fallback>
             <w:pict>
-              <v:shape w14:anchorId="10A41DDF" id="Straight Arrow Connector 16" o:spid="_x0000_s1026" type="#_x0000_t32" style="position:absolute;margin-left:272.45pt;margin-top:47.3pt;width:29.35pt;height:.7pt;flip:y;z-index:251682816;visibility:visible;mso-wrap-style:square;mso-wrap-distance-left:9pt;mso-wrap-distance-top:0;mso-wrap-distance-right:9pt;mso-wrap-distance-bottom:0;mso-position-horizontal:absolute;mso-position-horizontal-relative:text;mso-position-vertical:absolute;mso-position-vertical-relative:text" o:gfxdata="UEsDBBQABgAIAAAAIQC2gziS/gAAAOEBAAATAAAAW0NvbnRlbnRfVHlwZXNdLnhtbJSRQU7DMBBF&#10;90jcwfIWJU67QAgl6YK0S0CoHGBkTxKLZGx5TGhvj5O2G0SRWNoz/78nu9wcxkFMGNg6quQqL6RA&#10;0s5Y6ir5vt9lD1JwBDIwOMJKHpHlpr69KfdHjyxSmriSfYz+USnWPY7AufNIadK6MEJMx9ApD/oD&#10;OlTrorhX2lFEilmcO2RdNtjC5xDF9pCuTyYBB5bi6bQ4syoJ3g9WQ0ymaiLzg5KdCXlKLjvcW893&#10;SUOqXwnz5DrgnHtJTxOsQfEKIT7DmDSUCaxw7Rqn8787ZsmRM9e2VmPeBN4uqYvTtW7jvijg9N/y&#10;JsXecLq0q+WD6m8AAAD//wMAUEsDBBQABgAIAAAAIQA4/SH/1gAAAJQBAAALAAAAX3JlbHMvLnJl&#10;bHOkkMFqwzAMhu+DvYPRfXGawxijTi+j0GvpHsDYimMaW0Yy2fr2M4PBMnrbUb/Q94l/f/hMi1qR&#10;JVI2sOt6UJgd+ZiDgffL8ekFlFSbvV0oo4EbChzGx4f9GRdb25HMsYhqlCwG5lrLq9biZkxWOiqY&#10;22YiTra2kYMu1l1tQD30/bPm3wwYN0x18gb45AdQl1tp5j/sFB2T0FQ7R0nTNEV3j6o9feQzro1i&#10;OWA14Fm+Q8a1a8+Bvu/d/dMb2JY5uiPbhG/ktn4cqGU/er3pcvwCAAD//wMAUEsDBBQABgAIAAAA&#10;IQBEVmQP8AEAAEEEAAAOAAAAZHJzL2Uyb0RvYy54bWysU02P0zAQvSPxHyzfadqydJeq6Qp1WS4I&#10;ql3g7nXsxpLtscamSf89YydN+RISiMvIH/PezHseb257Z9lRYTTga76YzTlTXkJj/KHmnz/dv7jh&#10;LCbhG2HBq5qfVOS32+fPNl1YqyW0YBuFjEh8XHeh5m1KYV1VUbbKiTiDoDxdakAnEm3xUDUoOmJ3&#10;tlrO56uqA2wCglQx0undcMm3hV9rJdNHraNKzNacekslYolPOVbbjVgfUITWyLEN8Q9dOGE8FZ2o&#10;7kQS7CuaX6ickQgRdJpJcBVobaQqGkjNYv6TmsdWBFW0kDkxTDbF/0crPxz3yExDb7fizAtHb/SY&#10;UJhDm9gbROjYDrwnHwEZpZBfXYhrgu38HsddDHvM4nuNjmlrwheiK3aQQNYXt0+T26pPTNLhy+vl&#10;1dU1Z5Kubl6vXmXuaiDJZAFjeqfAsbyoeRybmroZCojj+5gG4BmQwdbnGMGa5t5YWzZ5pNTOIjsK&#10;GobUL8aCP2QlYexb37B0CuREQiP8waoxM7NWWf4guKzSyaqh4oPSZCQJGzorI3ypJ6RUPp1rWk/Z&#10;Gaapuwk4L579ETjmZ6gq4/034AlRKoNPE9gZD/i76heb9JB/dmDQnS14guZURqFYQ3NannH8U/kj&#10;fL8v8MvP334DAAD//wMAUEsDBBQABgAIAAAAIQC/Va2E4AAAAAkBAAAPAAAAZHJzL2Rvd25yZXYu&#10;eG1sTI/NTsMwEITvSLyDtUjcqA0NoQ1xKn7UHipxaCASRzd24oh4HcVOG96e5QS33Z3RzLf5ZnY9&#10;O5kxdB4l3C4EMIO11x22Ej7etzcrYCEq1Kr3aCR8mwCb4vIiV5n2ZzyYUxlbRiEYMiXBxjhknIfa&#10;GqfCwg8GSWv86FSkdWy5HtWZwl3P74RIuVMdUoNVg3mxpv4qJ0cl+7fyofncLnF6Xe2qpnre2eog&#10;5fXV/PQILJo5/pnhF5/QoSCmo59QB9ZLuE+SNVklrJMUGBlSsaThSIdUAC9y/v+D4gcAAP//AwBQ&#10;SwECLQAUAAYACAAAACEAtoM4kv4AAADhAQAAEwAAAAAAAAAAAAAAAAAAAAAAW0NvbnRlbnRfVHlw&#10;ZXNdLnhtbFBLAQItABQABgAIAAAAIQA4/SH/1gAAAJQBAAALAAAAAAAAAAAAAAAAAC8BAABfcmVs&#10;cy8ucmVsc1BLAQItABQABgAIAAAAIQBEVmQP8AEAAEEEAAAOAAAAAAAAAAAAAAAAAC4CAABkcnMv&#10;ZTJvRG9jLnhtbFBLAQItABQABgAIAAAAIQC/Va2E4AAAAAkBAAAPAAAAAAAAAAAAAAAAAEoEAABk&#10;cnMvZG93bnJldi54bWxQSwUGAAAAAAQABADzAAAAVwUAAAAA&#10;" strokecolor="black [3213]" strokeweight=".5pt">
+              <v:shape w14:anchorId="38F23DC2" id="Straight Arrow Connector 16" o:spid="_x0000_s1026" type="#_x0000_t32" style="position:absolute;margin-left:272.45pt;margin-top:47.3pt;width:29.35pt;height:.7pt;flip:y;z-index:251682816;visibility:visible;mso-wrap-style:square;mso-wrap-distance-left:9pt;mso-wrap-distance-top:0;mso-wrap-distance-right:9pt;mso-wrap-distance-bottom:0;mso-position-horizontal:absolute;mso-position-horizontal-relative:text;mso-position-vertical:absolute;mso-position-vertical-relative:text" o:gfxdata="UEsDBBQABgAIAAAAIQC2gziS/gAAAOEBAAATAAAAW0NvbnRlbnRfVHlwZXNdLnhtbJSRQU7DMBBF&#10;90jcwfIWJU67QAgl6YK0S0CoHGBkTxKLZGx5TGhvj5O2G0SRWNoz/78nu9wcxkFMGNg6quQqL6RA&#10;0s5Y6ir5vt9lD1JwBDIwOMJKHpHlpr69KfdHjyxSmriSfYz+USnWPY7AufNIadK6MEJMx9ApD/oD&#10;OlTrorhX2lFEilmcO2RdNtjC5xDF9pCuTyYBB5bi6bQ4syoJ3g9WQ0ymaiLzg5KdCXlKLjvcW893&#10;SUOqXwnz5DrgnHtJTxOsQfEKIT7DmDSUCaxw7Rqn8787ZsmRM9e2VmPeBN4uqYvTtW7jvijg9N/y&#10;JsXecLq0q+WD6m8AAAD//wMAUEsDBBQABgAIAAAAIQA4/SH/1gAAAJQBAAALAAAAX3JlbHMvLnJl&#10;bHOkkMFqwzAMhu+DvYPRfXGawxijTi+j0GvpHsDYimMaW0Yy2fr2M4PBMnrbUb/Q94l/f/hMi1qR&#10;JVI2sOt6UJgd+ZiDgffL8ekFlFSbvV0oo4EbChzGx4f9GRdb25HMsYhqlCwG5lrLq9biZkxWOiqY&#10;22YiTra2kYMu1l1tQD30/bPm3wwYN0x18gb45AdQl1tp5j/sFB2T0FQ7R0nTNEV3j6o9feQzro1i&#10;OWA14Fm+Q8a1a8+Bvu/d/dMb2JY5uiPbhG/ktn4cqGU/er3pcvwCAAD//wMAUEsDBBQABgAIAAAA&#10;IQBEVmQP8AEAAEEEAAAOAAAAZHJzL2Uyb0RvYy54bWysU02P0zAQvSPxHyzfadqydJeq6Qp1WS4I&#10;ql3g7nXsxpLtscamSf89YydN+RISiMvIH/PezHseb257Z9lRYTTga76YzTlTXkJj/KHmnz/dv7jh&#10;LCbhG2HBq5qfVOS32+fPNl1YqyW0YBuFjEh8XHeh5m1KYV1VUbbKiTiDoDxdakAnEm3xUDUoOmJ3&#10;tlrO56uqA2wCglQx0undcMm3hV9rJdNHraNKzNacekslYolPOVbbjVgfUITWyLEN8Q9dOGE8FZ2o&#10;7kQS7CuaX6ickQgRdJpJcBVobaQqGkjNYv6TmsdWBFW0kDkxTDbF/0crPxz3yExDb7fizAtHb/SY&#10;UJhDm9gbROjYDrwnHwEZpZBfXYhrgu38HsddDHvM4nuNjmlrwheiK3aQQNYXt0+T26pPTNLhy+vl&#10;1dU1Z5Kubl6vXmXuaiDJZAFjeqfAsbyoeRybmroZCojj+5gG4BmQwdbnGMGa5t5YWzZ5pNTOIjsK&#10;GobUL8aCP2QlYexb37B0CuREQiP8waoxM7NWWf4guKzSyaqh4oPSZCQJGzorI3ypJ6RUPp1rWk/Z&#10;Gaapuwk4L579ETjmZ6gq4/034AlRKoNPE9gZD/i76heb9JB/dmDQnS14guZURqFYQ3NannH8U/kj&#10;fL8v8MvP334DAAD//wMAUEsDBBQABgAIAAAAIQC/Va2E4AAAAAkBAAAPAAAAZHJzL2Rvd25yZXYu&#10;eG1sTI/NTsMwEITvSLyDtUjcqA0NoQ1xKn7UHipxaCASRzd24oh4HcVOG96e5QS33Z3RzLf5ZnY9&#10;O5kxdB4l3C4EMIO11x22Ej7etzcrYCEq1Kr3aCR8mwCb4vIiV5n2ZzyYUxlbRiEYMiXBxjhknIfa&#10;GqfCwg8GSWv86FSkdWy5HtWZwl3P74RIuVMdUoNVg3mxpv4qJ0cl+7fyofncLnF6Xe2qpnre2eog&#10;5fXV/PQILJo5/pnhF5/QoSCmo59QB9ZLuE+SNVklrJMUGBlSsaThSIdUAC9y/v+D4gcAAP//AwBQ&#10;SwECLQAUAAYACAAAACEAtoM4kv4AAADhAQAAEwAAAAAAAAAAAAAAAAAAAAAAW0NvbnRlbnRfVHlw&#10;ZXNdLnhtbFBLAQItABQABgAIAAAAIQA4/SH/1gAAAJQBAAALAAAAAAAAAAAAAAAAAC8BAABfcmVs&#10;cy8ucmVsc1BLAQItABQABgAIAAAAIQBEVmQP8AEAAEEEAAAOAAAAAAAAAAAAAAAAAC4CAABkcnMv&#10;ZTJvRG9jLnhtbFBLAQItABQABgAIAAAAIQC/Va2E4AAAAAkBAAAPAAAAAAAAAAAAAAAAAEoEAABk&#10;cnMvZG93bnJldi54bWxQSwUGAAAAAAQABADzAAAAVwUAAAAA&#10;" strokecolor="black [3213]" strokeweight=".5pt">
                 <v:stroke endarrow="block" joinstyle="miter"/>
               </v:shape>
             </w:pict>
@@ -561,6 +551,7 @@
           </mc:Fallback>
         </mc:AlternateContent>
       </w:r>
+      <w:bookmarkStart w:id="0" w:name="_GoBack"/>
       <w:r>
         <w:rPr>
           <w:noProof/>
@@ -1454,6 +1445,7 @@
           </mc:Fallback>
         </mc:AlternateContent>
       </w:r>
+      <w:bookmarkEnd w:id="0"/>
       <w:r>
         <w:rPr>
           <w:noProof/>
@@ -1604,6 +1596,56 @@
     </w:sectPr>
   </w:body>
 </w:document>
+</file>
+
+<file path=word/endnotes.xml><?xml version="1.0" encoding="utf-8"?>
+<w:endnotes xmlns:wpc="http://schemas.microsoft.com/office/word/2010/wordprocessingCanvas" xmlns:cx="http://schemas.microsoft.com/office/drawing/2014/chartex" xmlns:cx1="http://schemas.microsoft.com/office/drawing/2015/9/8/chartex" xmlns:cx2="http://schemas.microsoft.com/office/drawing/2015/10/21/chartex" xmlns:cx3="http://schemas.microsoft.com/office/drawing/2016/5/9/chartex" xmlns:cx4="http://schemas.microsoft.com/office/drawing/2016/5/10/chartex" xmlns:cx5="http://schemas.microsoft.com/office/drawing/2016/5/11/chartex" xmlns:cx6="http://schemas.microsoft.com/office/drawing/2016/5/12/chartex" xmlns:cx7="http://schemas.microsoft.com/office/drawing/2016/5/13/chartex" xmlns:cx8="http://schemas.microsoft.com/office/drawing/2016/5/14/chartex" xmlns:mc="http://schemas.openxmlformats.org/markup-compatibility/2006" xmlns:aink="http://schemas.microsoft.com/office/drawing/2016/ink" xmlns:am3d="http://schemas.microsoft.com/office/drawing/2017/model3d" xmlns:o="urn:schemas-microsoft-com:office:office" xmlns:r="http://schemas.openxmlformats.org/officeDocument/2006/relationships" xmlns:m="http://schemas.openxmlformats.org/officeDocument/2006/math" xmlns:v="urn:schemas-microsoft-com:vml" xmlns:wp14="http://schemas.microsoft.com/office/word/2010/wordprocessingDrawing" xmlns:wp="http://schemas.openxmlformats.org/drawingml/2006/wordprocessingDrawing" xmlns:w10="urn:schemas-microsoft-com:office:word" xmlns:w="http://schemas.openxmlformats.org/wordprocessingml/2006/main" xmlns:w14="http://schemas.microsoft.com/office/word/2010/wordml" xmlns:w15="http://schemas.microsoft.com/office/word/2012/wordml" xmlns:w16cid="http://schemas.microsoft.com/office/word/2016/wordml/cid" xmlns:w16se="http://schemas.microsoft.com/office/word/2015/wordml/symex" xmlns:wpg="http://schemas.microsoft.com/office/word/2010/wordprocessingGroup" xmlns:wpi="http://schemas.microsoft.com/office/word/2010/wordprocessingInk" xmlns:wne="http://schemas.microsoft.com/office/word/2006/wordml" xmlns:wps="http://schemas.microsoft.com/office/word/2010/wordprocessingShape" mc:Ignorable="w14 w15 w16se w16cid wp14">
+  <w:endnote w:type="separator" w:id="-1">
+    <w:p>
+      <w:pPr>
+        <w:spacing w:after="0" w:line="240" w:lineRule="auto"/>
+      </w:pPr>
+      <w:r>
+        <w:separator/>
+      </w:r>
+    </w:p>
+  </w:endnote>
+  <w:endnote w:type="continuationSeparator" w:id="0">
+    <w:p>
+      <w:pPr>
+        <w:spacing w:after="0" w:line="240" w:lineRule="auto"/>
+      </w:pPr>
+      <w:r>
+        <w:continuationSeparator/>
+      </w:r>
+    </w:p>
+  </w:endnote>
+</w:endnotes>
+</file>
+
+<file path=word/footnotes.xml><?xml version="1.0" encoding="utf-8"?>
+<w:footnotes xmlns:wpc="http://schemas.microsoft.com/office/word/2010/wordprocessingCanvas" xmlns:cx="http://schemas.microsoft.com/office/drawing/2014/chartex" xmlns:cx1="http://schemas.microsoft.com/office/drawing/2015/9/8/chartex" xmlns:cx2="http://schemas.microsoft.com/office/drawing/2015/10/21/chartex" xmlns:cx3="http://schemas.microsoft.com/office/drawing/2016/5/9/chartex" xmlns:cx4="http://schemas.microsoft.com/office/drawing/2016/5/10/chartex" xmlns:cx5="http://schemas.microsoft.com/office/drawing/2016/5/11/chartex" xmlns:cx6="http://schemas.microsoft.com/office/drawing/2016/5/12/chartex" xmlns:cx7="http://schemas.microsoft.com/office/drawing/2016/5/13/chartex" xmlns:cx8="http://schemas.microsoft.com/office/drawing/2016/5/14/chartex" xmlns:mc="http://schemas.openxmlformats.org/markup-compatibility/2006" xmlns:aink="http://schemas.microsoft.com/office/drawing/2016/ink" xmlns:am3d="http://schemas.microsoft.com/office/drawing/2017/model3d" xmlns:o="urn:schemas-microsoft-com:office:office" xmlns:r="http://schemas.openxmlformats.org/officeDocument/2006/relationships" xmlns:m="http://schemas.openxmlformats.org/officeDocument/2006/math" xmlns:v="urn:schemas-microsoft-com:vml" xmlns:wp14="http://schemas.microsoft.com/office/word/2010/wordprocessingDrawing" xmlns:wp="http://schemas.openxmlformats.org/drawingml/2006/wordprocessingDrawing" xmlns:w10="urn:schemas-microsoft-com:office:word" xmlns:w="http://schemas.openxmlformats.org/wordprocessingml/2006/main" xmlns:w14="http://schemas.microsoft.com/office/word/2010/wordml" xmlns:w15="http://schemas.microsoft.com/office/word/2012/wordml" xmlns:w16cid="http://schemas.microsoft.com/office/word/2016/wordml/cid" xmlns:w16se="http://schemas.microsoft.com/office/word/2015/wordml/symex" xmlns:wpg="http://schemas.microsoft.com/office/word/2010/wordprocessingGroup" xmlns:wpi="http://schemas.microsoft.com/office/word/2010/wordprocessingInk" xmlns:wne="http://schemas.microsoft.com/office/word/2006/wordml" xmlns:wps="http://schemas.microsoft.com/office/word/2010/wordprocessingShape" mc:Ignorable="w14 w15 w16se w16cid wp14">
+  <w:footnote w:type="separator" w:id="-1">
+    <w:p>
+      <w:pPr>
+        <w:spacing w:after="0" w:line="240" w:lineRule="auto"/>
+      </w:pPr>
+      <w:r>
+        <w:separator/>
+      </w:r>
+    </w:p>
+  </w:footnote>
+  <w:footnote w:type="continuationSeparator" w:id="0">
+    <w:p>
+      <w:pPr>
+        <w:spacing w:after="0" w:line="240" w:lineRule="auto"/>
+      </w:pPr>
+      <w:r>
+        <w:continuationSeparator/>
+      </w:r>
+    </w:p>
+  </w:footnote>
+</w:footnotes>
 </file>
 
 <file path=word/styles.xml><?xml version="1.0" encoding="utf-8"?>
@@ -2032,6 +2074,50 @@
     <w:semiHidden/>
     <w:unhideWhenUsed/>
   </w:style>
+  <w:style w:type="paragraph" w:styleId="Header">
+    <w:name w:val="header"/>
+    <w:basedOn w:val="Normal"/>
+    <w:link w:val="HeaderChar"/>
+    <w:uiPriority w:val="99"/>
+    <w:unhideWhenUsed/>
+    <w:rsid w:val="003B296F"/>
+    <w:pPr>
+      <w:tabs>
+        <w:tab w:val="center" w:pos="4680"/>
+        <w:tab w:val="right" w:pos="9360"/>
+      </w:tabs>
+      <w:spacing w:after="0" w:line="240" w:lineRule="auto"/>
+    </w:pPr>
+  </w:style>
+  <w:style w:type="character" w:customStyle="1" w:styleId="HeaderChar">
+    <w:name w:val="Header Char"/>
+    <w:basedOn w:val="DefaultParagraphFont"/>
+    <w:link w:val="Header"/>
+    <w:uiPriority w:val="99"/>
+    <w:rsid w:val="003B296F"/>
+  </w:style>
+  <w:style w:type="paragraph" w:styleId="Footer">
+    <w:name w:val="footer"/>
+    <w:basedOn w:val="Normal"/>
+    <w:link w:val="FooterChar"/>
+    <w:uiPriority w:val="99"/>
+    <w:unhideWhenUsed/>
+    <w:rsid w:val="003B296F"/>
+    <w:pPr>
+      <w:tabs>
+        <w:tab w:val="center" w:pos="4680"/>
+        <w:tab w:val="right" w:pos="9360"/>
+      </w:tabs>
+      <w:spacing w:after="0" w:line="240" w:lineRule="auto"/>
+    </w:pPr>
+  </w:style>
+  <w:style w:type="character" w:customStyle="1" w:styleId="FooterChar">
+    <w:name w:val="Footer Char"/>
+    <w:basedOn w:val="DefaultParagraphFont"/>
+    <w:link w:val="Footer"/>
+    <w:uiPriority w:val="99"/>
+    <w:rsid w:val="003B296F"/>
+  </w:style>
 </w:styles>
 </file>
 

</xml_diff>